<commit_message>
did more practice for mock02
</commit_message>
<xml_diff>
--- a/Mentoring/Week02/Mentoring-Week02.docx
+++ b/Mentoring/Week02/Mentoring-Week02.docx
@@ -84,7 +84,15 @@
         <w:pStyle w:val="ListParagraph1"/>
       </w:pPr>
       <w:r>
-        <w:t>-Javascript, NodeJS</w:t>
+        <w:t>-</w:t>
+      </w:r>
+      <w:proofErr w:type="spellStart"/>
+      <w:r>
+        <w:t>Javascript</w:t>
+      </w:r>
+      <w:proofErr w:type="spellEnd"/>
+      <w:r>
+        <w:t>, NodeJS</w:t>
       </w:r>
     </w:p>
     <w:p>
@@ -294,7 +302,7 @@
         <w:pStyle w:val="ListParagraph1"/>
         <w:ind w:left="360"/>
       </w:pPr>
-      <w:hyperlink r:id="rId8" w:history="1">
+      <w:hyperlink r:id="rId9" w:history="1">
         <w:r>
           <w:rPr>
             <w:rStyle w:val="Hyperlink"/>
@@ -322,9 +330,9 @@
         <w:tblLook w:val="04A0" w:firstRow="1" w:lastRow="0" w:firstColumn="1" w:lastColumn="0" w:noHBand="0" w:noVBand="1"/>
       </w:tblPr>
       <w:tblGrid>
-        <w:gridCol w:w="1705"/>
-        <w:gridCol w:w="2610"/>
-        <w:gridCol w:w="5490"/>
+        <w:gridCol w:w="1559"/>
+        <w:gridCol w:w="3042"/>
+        <w:gridCol w:w="5204"/>
       </w:tblGrid>
       <w:tr>
         <w:tc>
@@ -422,6 +430,14 @@
                 <w:color w:val="2F5496" w:themeColor="accent1" w:themeShade="BF"/>
               </w:rPr>
               <w:t>1.</w:t>
+            </w:r>
+            <w:r>
+              <w:rPr>
+                <w:b/>
+                <w:bCs/>
+                <w:color w:val="2F5496" w:themeColor="accent1" w:themeShade="BF"/>
+              </w:rPr>
+              <w:t xml:space="preserve"> </w:t>
             </w:r>
           </w:p>
           <w:p>
@@ -434,19 +450,89 @@
                 <w:color w:val="2F5496" w:themeColor="accent1" w:themeShade="BF"/>
               </w:rPr>
             </w:pPr>
+            <w:r>
+              <w:rPr>
+                <w:b/>
+                <w:bCs/>
+                <w:color w:val="2F5496" w:themeColor="accent1" w:themeShade="BF"/>
+              </w:rPr>
+              <w:t>Yunus Cansever</w:t>
+            </w:r>
           </w:p>
         </w:tc>
         <w:tc>
           <w:tcPr>
             <w:tcW w:w="2610" w:type="dxa"/>
           </w:tcPr>
-          <w:p/>
+          <w:p>
+            <w:proofErr w:type="spellStart"/>
+            <w:r>
+              <w:rPr>
+                <w:rFonts w:ascii="Arial" w:hAnsi="Arial" w:cs="Arial"/>
+                <w:sz w:val="27"/>
+                <w:szCs w:val="27"/>
+              </w:rPr>
+              <w:t>canseveryunus@outloo</w:t>
+            </w:r>
+            <w:proofErr w:type="spellEnd"/>
+            <w:r>
+              <w:rPr>
+                <w:rFonts w:ascii="Arial" w:hAnsi="Arial" w:cs="Arial"/>
+                <w:sz w:val="23"/>
+                <w:szCs w:val="23"/>
+              </w:rPr>
+              <w:br/>
+            </w:r>
+            <w:r>
+              <w:rPr>
+                <w:rFonts w:ascii="Arial" w:hAnsi="Arial" w:cs="Arial"/>
+                <w:sz w:val="27"/>
+                <w:szCs w:val="27"/>
+              </w:rPr>
+              <w:t>k.com</w:t>
+            </w:r>
+          </w:p>
         </w:tc>
         <w:tc>
           <w:tcPr>
             <w:tcW w:w="5490" w:type="dxa"/>
           </w:tcPr>
-          <w:p/>
+          <w:p>
+            <w:r>
+              <w:rPr>
+                <w:rFonts w:ascii="Arial" w:hAnsi="Arial" w:cs="Arial"/>
+                <w:sz w:val="27"/>
+                <w:szCs w:val="27"/>
+              </w:rPr>
+              <w:t>https://www.linkedin.com/in/yunus-</w:t>
+            </w:r>
+            <w:r>
+              <w:rPr>
+                <w:rFonts w:ascii="Arial" w:hAnsi="Arial" w:cs="Arial"/>
+                <w:sz w:val="23"/>
+                <w:szCs w:val="23"/>
+              </w:rPr>
+              <w:br/>
+            </w:r>
+            <w:proofErr w:type="spellStart"/>
+            <w:r>
+              <w:rPr>
+                <w:rFonts w:ascii="Arial" w:hAnsi="Arial" w:cs="Arial"/>
+                <w:sz w:val="27"/>
+                <w:szCs w:val="27"/>
+              </w:rPr>
+              <w:t>cansever</w:t>
+            </w:r>
+            <w:proofErr w:type="spellEnd"/>
+            <w:r>
+              <w:rPr>
+                <w:rFonts w:ascii="Arial" w:hAnsi="Arial" w:cs="Arial"/>
+                <w:sz w:val="27"/>
+                <w:szCs w:val="27"/>
+              </w:rPr>
+              <w:t>/</w:t>
+            </w:r>
+          </w:p>
         </w:tc>
       </w:tr>
       <w:tr>
@@ -645,6 +731,47 @@
           <w:p/>
         </w:tc>
       </w:tr>
+      <w:tr>
+        <w:trPr>
+          <w:trHeight w:val="719"/>
+        </w:trPr>
+        <w:tc>
+          <w:tcPr>
+            <w:tcW w:w="1705" w:type="dxa"/>
+          </w:tcPr>
+          <w:p>
+            <w:pPr>
+              <w:pStyle w:val="ListParagraph1"/>
+              <w:ind w:left="0"/>
+              <w:rPr>
+                <w:b/>
+                <w:bCs/>
+                <w:color w:val="2F5496" w:themeColor="accent1" w:themeShade="BF"/>
+              </w:rPr>
+            </w:pPr>
+            <w:r>
+              <w:rPr>
+                <w:b/>
+                <w:bCs/>
+                <w:color w:val="2F5496" w:themeColor="accent1" w:themeShade="BF"/>
+              </w:rPr>
+              <w:t>6.</w:t>
+            </w:r>
+          </w:p>
+        </w:tc>
+        <w:tc>
+          <w:tcPr>
+            <w:tcW w:w="2610" w:type="dxa"/>
+          </w:tcPr>
+          <w:p/>
+        </w:tc>
+        <w:tc>
+          <w:tcPr>
+            <w:tcW w:w="5490" w:type="dxa"/>
+          </w:tcPr>
+          <w:p/>
+        </w:tc>
+      </w:tr>
     </w:tbl>
     <w:p/>
     <w:p/>
@@ -661,7 +788,6 @@
           <w:sz w:val="24"/>
           <w:szCs w:val="24"/>
         </w:rPr>
-        <w:lastRenderedPageBreak/>
         <w:t>PART 2</w:t>
       </w:r>
     </w:p>
@@ -725,7 +851,15 @@
     <w:p/>
     <w:p>
       <w:r>
-        <w:t>Submission note: Students, please submit all your responses in one document. Whoever submit first the second person should download the document and add their response and so on and so forth. But also feel free to come up with a better process that fits your groups needs.</w:t>
+        <w:t xml:space="preserve">Submission note: Students, please submit all your responses in one document. Whoever submit first the second person should download the document and add their response and so on and so forth. But also feel free to come up with a better process that fits your </w:t>
+      </w:r>
+      <w:proofErr w:type="spellStart"/>
+      <w:r>
+        <w:t>groups</w:t>
+      </w:r>
+      <w:proofErr w:type="spellEnd"/>
+      <w:r>
+        <w:t xml:space="preserve"> needs.</w:t>
       </w:r>
     </w:p>
     <w:p/>
@@ -823,13 +957,194 @@
                 <w:color w:val="2F5496" w:themeColor="accent1" w:themeShade="BF"/>
               </w:rPr>
             </w:pPr>
+            <w:r>
+              <w:rPr>
+                <w:b/>
+                <w:bCs/>
+                <w:color w:val="2F5496" w:themeColor="accent1" w:themeShade="BF"/>
+              </w:rPr>
+              <w:t>Yunus Cansever</w:t>
+            </w:r>
           </w:p>
         </w:tc>
         <w:tc>
           <w:tcPr>
             <w:tcW w:w="7920" w:type="dxa"/>
           </w:tcPr>
-          <w:p/>
+          <w:p>
+            <w:r>
+              <w:rPr>
+                <w:rFonts w:ascii="Arial" w:hAnsi="Arial" w:cs="Arial"/>
+                <w:sz w:val="27"/>
+                <w:szCs w:val="27"/>
+              </w:rPr>
+              <w:t xml:space="preserve">I want to have my own web based mobile app, so I decided to </w:t>
+            </w:r>
+            <w:r>
+              <w:rPr>
+                <w:rFonts w:ascii="Arial" w:hAnsi="Arial" w:cs="Arial"/>
+                <w:sz w:val="23"/>
+                <w:szCs w:val="23"/>
+              </w:rPr>
+              <w:br/>
+            </w:r>
+            <w:r>
+              <w:rPr>
+                <w:rFonts w:ascii="Arial" w:hAnsi="Arial" w:cs="Arial"/>
+                <w:sz w:val="27"/>
+                <w:szCs w:val="27"/>
+              </w:rPr>
+              <w:t xml:space="preserve">learn coding and we started to learn with my friends. But after </w:t>
+            </w:r>
+            <w:r>
+              <w:rPr>
+                <w:rFonts w:ascii="Arial" w:hAnsi="Arial" w:cs="Arial"/>
+                <w:sz w:val="23"/>
+                <w:szCs w:val="23"/>
+              </w:rPr>
+              <w:br/>
+            </w:r>
+            <w:r>
+              <w:rPr>
+                <w:rFonts w:ascii="Arial" w:hAnsi="Arial" w:cs="Arial"/>
+                <w:sz w:val="27"/>
+                <w:szCs w:val="27"/>
+              </w:rPr>
+              <w:t xml:space="preserve">couple months I realized I am correcting my </w:t>
+            </w:r>
+            <w:proofErr w:type="gramStart"/>
+            <w:r>
+              <w:rPr>
+                <w:rFonts w:ascii="Arial" w:hAnsi="Arial" w:cs="Arial"/>
+                <w:sz w:val="27"/>
+                <w:szCs w:val="27"/>
+              </w:rPr>
+              <w:t>friends</w:t>
+            </w:r>
+            <w:proofErr w:type="gramEnd"/>
+            <w:r>
+              <w:rPr>
+                <w:rFonts w:ascii="Arial" w:hAnsi="Arial" w:cs="Arial"/>
+                <w:sz w:val="27"/>
+                <w:szCs w:val="27"/>
+              </w:rPr>
+              <w:t xml:space="preserve"> mistakes </w:t>
+            </w:r>
+            <w:r>
+              <w:rPr>
+                <w:rFonts w:ascii="Arial" w:hAnsi="Arial" w:cs="Arial"/>
+                <w:sz w:val="23"/>
+                <w:szCs w:val="23"/>
+              </w:rPr>
+              <w:br/>
+            </w:r>
+            <w:proofErr w:type="spellStart"/>
+            <w:r>
+              <w:rPr>
+                <w:rFonts w:ascii="Arial" w:hAnsi="Arial" w:cs="Arial"/>
+                <w:sz w:val="27"/>
+                <w:szCs w:val="27"/>
+              </w:rPr>
+              <w:t>and than</w:t>
+            </w:r>
+            <w:proofErr w:type="spellEnd"/>
+            <w:r>
+              <w:rPr>
+                <w:rFonts w:ascii="Arial" w:hAnsi="Arial" w:cs="Arial"/>
+                <w:sz w:val="27"/>
+                <w:szCs w:val="27"/>
+              </w:rPr>
+              <w:t xml:space="preserve"> I realized I am good at checking the codes and fixing </w:t>
+            </w:r>
+            <w:r>
+              <w:rPr>
+                <w:rFonts w:ascii="Arial" w:hAnsi="Arial" w:cs="Arial"/>
+                <w:sz w:val="23"/>
+                <w:szCs w:val="23"/>
+              </w:rPr>
+              <w:br/>
+            </w:r>
+            <w:r>
+              <w:rPr>
+                <w:rFonts w:ascii="Arial" w:hAnsi="Arial" w:cs="Arial"/>
+                <w:sz w:val="27"/>
+                <w:szCs w:val="27"/>
+              </w:rPr>
+              <w:t xml:space="preserve">the things than I changed my mind to being QA. </w:t>
+            </w:r>
+            <w:proofErr w:type="spellStart"/>
+            <w:proofErr w:type="gramStart"/>
+            <w:r>
+              <w:rPr>
+                <w:rFonts w:ascii="Arial" w:hAnsi="Arial" w:cs="Arial"/>
+                <w:sz w:val="27"/>
+                <w:szCs w:val="27"/>
+              </w:rPr>
+              <w:t>Than</w:t>
+            </w:r>
+            <w:proofErr w:type="spellEnd"/>
+            <w:proofErr w:type="gramEnd"/>
+            <w:r>
+              <w:rPr>
+                <w:rFonts w:ascii="Arial" w:hAnsi="Arial" w:cs="Arial"/>
+                <w:sz w:val="27"/>
+                <w:szCs w:val="27"/>
+              </w:rPr>
+              <w:t xml:space="preserve"> I started </w:t>
+            </w:r>
+            <w:r>
+              <w:rPr>
+                <w:rFonts w:ascii="Arial" w:hAnsi="Arial" w:cs="Arial"/>
+                <w:sz w:val="23"/>
+                <w:szCs w:val="23"/>
+              </w:rPr>
+              <w:br/>
+            </w:r>
+            <w:r>
+              <w:rPr>
+                <w:rFonts w:ascii="Arial" w:hAnsi="Arial" w:cs="Arial"/>
+                <w:sz w:val="27"/>
+                <w:szCs w:val="27"/>
+              </w:rPr>
+              <w:t xml:space="preserve">to watch videos from </w:t>
+            </w:r>
+            <w:proofErr w:type="spellStart"/>
+            <w:r>
+              <w:rPr>
+                <w:rFonts w:ascii="Arial" w:hAnsi="Arial" w:cs="Arial"/>
+                <w:sz w:val="27"/>
+                <w:szCs w:val="27"/>
+              </w:rPr>
+              <w:t>youtube</w:t>
+            </w:r>
+            <w:proofErr w:type="spellEnd"/>
+            <w:r>
+              <w:rPr>
+                <w:rFonts w:ascii="Arial" w:hAnsi="Arial" w:cs="Arial"/>
+                <w:sz w:val="27"/>
+                <w:szCs w:val="27"/>
+              </w:rPr>
+              <w:t xml:space="preserve">, </w:t>
+            </w:r>
+            <w:proofErr w:type="spellStart"/>
+            <w:r>
+              <w:rPr>
+                <w:rFonts w:ascii="Arial" w:hAnsi="Arial" w:cs="Arial"/>
+                <w:sz w:val="27"/>
+                <w:szCs w:val="27"/>
+              </w:rPr>
+              <w:t>udemy</w:t>
+            </w:r>
+            <w:proofErr w:type="spellEnd"/>
+            <w:r>
+              <w:rPr>
+                <w:rFonts w:ascii="Arial" w:hAnsi="Arial" w:cs="Arial"/>
+                <w:sz w:val="27"/>
+                <w:szCs w:val="27"/>
+              </w:rPr>
+              <w:t xml:space="preserve"> and some other portals.</w:t>
+            </w:r>
+          </w:p>
         </w:tc>
       </w:tr>
       <w:tr>
@@ -896,6 +1211,7 @@
                 <w:bCs/>
                 <w:color w:val="2F5496" w:themeColor="accent1" w:themeShade="BF"/>
               </w:rPr>
+              <w:lastRenderedPageBreak/>
               <w:t>3.</w:t>
             </w:r>
           </w:p>
@@ -995,6 +1311,14 @@
                 <w:color w:val="2F5496" w:themeColor="accent1" w:themeShade="BF"/>
               </w:rPr>
             </w:pPr>
+            <w:r>
+              <w:rPr>
+                <w:b/>
+                <w:bCs/>
+                <w:color w:val="2F5496" w:themeColor="accent1" w:themeShade="BF"/>
+              </w:rPr>
+              <w:t>6.</w:t>
+            </w:r>
           </w:p>
         </w:tc>
         <w:tc>
@@ -1046,12 +1370,12 @@
     </w:p>
     <w:p/>
     <w:sectPr>
-      <w:headerReference w:type="even" r:id="rId9"/>
-      <w:headerReference w:type="default" r:id="rId10"/>
-      <w:footerReference w:type="even" r:id="rId11"/>
-      <w:footerReference w:type="default" r:id="rId12"/>
-      <w:headerReference w:type="first" r:id="rId13"/>
-      <w:footerReference w:type="first" r:id="rId14"/>
+      <w:headerReference w:type="even" r:id="rId10"/>
+      <w:headerReference w:type="default" r:id="rId11"/>
+      <w:footerReference w:type="even" r:id="rId12"/>
+      <w:footerReference w:type="default" r:id="rId13"/>
+      <w:headerReference w:type="first" r:id="rId14"/>
+      <w:footerReference w:type="first" r:id="rId15"/>
       <w:pgSz w:w="12240" w:h="15840"/>
       <w:pgMar w:top="1440" w:right="1440" w:bottom="1440" w:left="1440" w:header="720" w:footer="720" w:gutter="0"/>
       <w:cols w:space="720"/>
@@ -2524,10 +2848,22 @@
 </s:customData>
 </file>
 
+<file path=customXml/item2.xml><?xml version="1.0" encoding="utf-8"?>
+<b:Sources xmlns:b="http://schemas.openxmlformats.org/officeDocument/2006/bibliography" xmlns="http://schemas.openxmlformats.org/officeDocument/2006/bibliography" SelectedStyle="\APASixthEditionOfficeOnline.xsl" StyleName="APA" Version="6"/>
+</file>
+
 <file path=customXml/itemProps1.xml><?xml version="1.0" encoding="utf-8"?>
 <ds:datastoreItem xmlns:ds="http://schemas.openxmlformats.org/officeDocument/2006/customXml" ds:itemID="{B1977F7D-205B-4081-913C-38D41E755F92}">
   <ds:schemaRefs>
     <ds:schemaRef ds:uri="http://www.wps.cn/officeDocument/2013/wpsCustomData"/>
   </ds:schemaRefs>
 </ds:datastoreItem>
+</file>
+
+<file path=customXml/itemProps2.xml><?xml version="1.0" encoding="utf-8"?>
+<ds:datastoreItem xmlns:ds="http://schemas.openxmlformats.org/officeDocument/2006/customXml" ds:itemID="{BD4E8126-A6C5-46EC-9988-C3358EC8F9AB}">
+  <ds:schemaRefs>
+    <ds:schemaRef ds:uri="http://schemas.openxmlformats.org/officeDocument/2006/bibliography"/>
+  </ds:schemaRefs>
+</ds:datastoreItem>
 </file>
</xml_diff>

<commit_message>
finished all whiteboards for mock 02, made changes to tryStuff
</commit_message>
<xml_diff>
--- a/Mentoring/Week02/Mentoring-Week02.docx
+++ b/Mentoring/Week02/Mentoring-Week02.docx
@@ -330,9 +330,9 @@
         <w:tblLook w:val="04A0" w:firstRow="1" w:lastRow="0" w:firstColumn="1" w:lastColumn="0" w:noHBand="0" w:noVBand="1"/>
       </w:tblPr>
       <w:tblGrid>
-        <w:gridCol w:w="1559"/>
-        <w:gridCol w:w="3042"/>
-        <w:gridCol w:w="5204"/>
+        <w:gridCol w:w="1410"/>
+        <w:gridCol w:w="3642"/>
+        <w:gridCol w:w="4753"/>
       </w:tblGrid>
       <w:tr>
         <w:tc>
@@ -569,19 +569,74 @@
                 <w:color w:val="2F5496" w:themeColor="accent1" w:themeShade="BF"/>
               </w:rPr>
             </w:pPr>
+            <w:proofErr w:type="spellStart"/>
+            <w:r>
+              <w:rPr>
+                <w:b/>
+                <w:bCs/>
+                <w:color w:val="2F5496" w:themeColor="accent1" w:themeShade="BF"/>
+              </w:rPr>
+              <w:t>Ayca</w:t>
+            </w:r>
+            <w:proofErr w:type="spellEnd"/>
+          </w:p>
+          <w:p>
+            <w:pPr>
+              <w:pStyle w:val="ListParagraph1"/>
+              <w:ind w:left="0"/>
+              <w:rPr>
+                <w:b/>
+                <w:bCs/>
+                <w:color w:val="2F5496" w:themeColor="accent1" w:themeShade="BF"/>
+              </w:rPr>
+            </w:pPr>
           </w:p>
         </w:tc>
         <w:tc>
           <w:tcPr>
             <w:tcW w:w="2610" w:type="dxa"/>
           </w:tcPr>
-          <w:p/>
+          <w:p>
+            <w:r>
+              <w:rPr>
+                <w:rFonts w:ascii="Arial" w:hAnsi="Arial" w:cs="Arial"/>
+                <w:sz w:val="27"/>
+                <w:szCs w:val="27"/>
+              </w:rPr>
+              <w:t>aycaeyinc@gmail.com</w:t>
+            </w:r>
+          </w:p>
         </w:tc>
         <w:tc>
           <w:tcPr>
             <w:tcW w:w="5490" w:type="dxa"/>
           </w:tcPr>
-          <w:p/>
+          <w:p>
+            <w:r>
+              <w:rPr>
+                <w:rFonts w:ascii="Arial" w:hAnsi="Arial" w:cs="Arial"/>
+                <w:sz w:val="27"/>
+                <w:szCs w:val="27"/>
+              </w:rPr>
+              <w:t>https://www.linkedin.com/in/ayca-eyinc-</w:t>
+            </w:r>
+            <w:r>
+              <w:rPr>
+                <w:rFonts w:ascii="Arial" w:hAnsi="Arial" w:cs="Arial"/>
+                <w:sz w:val="23"/>
+                <w:szCs w:val="23"/>
+              </w:rPr>
+              <w:br/>
+            </w:r>
+            <w:r>
+              <w:rPr>
+                <w:rFonts w:ascii="Arial" w:hAnsi="Arial" w:cs="Arial"/>
+                <w:sz w:val="27"/>
+                <w:szCs w:val="27"/>
+              </w:rPr>
+              <w:t>10700b2a5/</w:t>
+            </w:r>
+          </w:p>
         </w:tc>
       </w:tr>
       <w:tr>
@@ -618,19 +673,86 @@
                 <w:color w:val="2F5496" w:themeColor="accent1" w:themeShade="BF"/>
               </w:rPr>
             </w:pPr>
+            <w:r>
+              <w:rPr>
+                <w:b/>
+                <w:bCs/>
+                <w:color w:val="2F5496" w:themeColor="accent1" w:themeShade="BF"/>
+              </w:rPr>
+              <w:t>Dylan Robertson</w:t>
+            </w:r>
+          </w:p>
+          <w:p>
+            <w:pPr>
+              <w:pStyle w:val="ListParagraph1"/>
+              <w:ind w:left="0"/>
+              <w:rPr>
+                <w:b/>
+                <w:bCs/>
+                <w:color w:val="2F5496" w:themeColor="accent1" w:themeShade="BF"/>
+              </w:rPr>
+            </w:pPr>
           </w:p>
         </w:tc>
         <w:tc>
           <w:tcPr>
             <w:tcW w:w="2610" w:type="dxa"/>
           </w:tcPr>
-          <w:p/>
+          <w:p>
+            <w:pPr>
+              <w:rPr>
+                <w:rFonts w:ascii="Arial" w:hAnsi="Arial" w:cs="Arial"/>
+                <w:sz w:val="27"/>
+                <w:szCs w:val="27"/>
+              </w:rPr>
+            </w:pPr>
+            <w:r>
+              <w:rPr>
+                <w:rFonts w:ascii="Arial" w:hAnsi="Arial" w:cs="Arial"/>
+                <w:sz w:val="27"/>
+                <w:szCs w:val="27"/>
+              </w:rPr>
+              <w:t>dlrobertson</w:t>
+            </w:r>
+            <w:r>
+              <w:rPr>
+                <w:rFonts w:ascii="Arial" w:hAnsi="Arial" w:cs="Arial"/>
+                <w:sz w:val="27"/>
+                <w:szCs w:val="27"/>
+              </w:rPr>
+              <w:t>work</w:t>
+            </w:r>
+            <w:r>
+              <w:rPr>
+                <w:rFonts w:ascii="Arial" w:hAnsi="Arial" w:cs="Arial"/>
+                <w:sz w:val="27"/>
+                <w:szCs w:val="27"/>
+              </w:rPr>
+              <w:t>@gmail.com</w:t>
+            </w:r>
+          </w:p>
         </w:tc>
         <w:tc>
           <w:tcPr>
             <w:tcW w:w="5490" w:type="dxa"/>
           </w:tcPr>
-          <w:p/>
+          <w:p>
+            <w:pPr>
+              <w:rPr>
+                <w:rFonts w:ascii="Arial" w:hAnsi="Arial" w:cs="Arial"/>
+                <w:sz w:val="27"/>
+                <w:szCs w:val="27"/>
+              </w:rPr>
+            </w:pPr>
+            <w:r>
+              <w:rPr>
+                <w:rFonts w:ascii="Arial" w:hAnsi="Arial" w:cs="Arial"/>
+                <w:sz w:val="27"/>
+                <w:szCs w:val="27"/>
+              </w:rPr>
+              <w:t>https://www.linkedin.com/in/dylan-robertson-5062aa2a5/</w:t>
+            </w:r>
+          </w:p>
         </w:tc>
       </w:tr>
       <w:tr>
@@ -755,6 +877,7 @@
                 <w:bCs/>
                 <w:color w:val="2F5496" w:themeColor="accent1" w:themeShade="BF"/>
               </w:rPr>
+              <w:lastRenderedPageBreak/>
               <w:t>6.</w:t>
             </w:r>
           </w:p>
@@ -1168,8 +1291,30 @@
                 <w:bCs/>
                 <w:color w:val="2F5496" w:themeColor="accent1" w:themeShade="BF"/>
               </w:rPr>
+              <w:lastRenderedPageBreak/>
               <w:t>2.</w:t>
             </w:r>
+          </w:p>
+          <w:p>
+            <w:pPr>
+              <w:pStyle w:val="ListParagraph1"/>
+              <w:ind w:left="0"/>
+              <w:rPr>
+                <w:b/>
+                <w:bCs/>
+                <w:color w:val="2F5496" w:themeColor="accent1" w:themeShade="BF"/>
+              </w:rPr>
+            </w:pPr>
+            <w:proofErr w:type="spellStart"/>
+            <w:r>
+              <w:rPr>
+                <w:b/>
+                <w:bCs/>
+                <w:color w:val="2F5496" w:themeColor="accent1" w:themeShade="BF"/>
+              </w:rPr>
+              <w:t>Ayca</w:t>
+            </w:r>
+            <w:proofErr w:type="spellEnd"/>
           </w:p>
           <w:p>
             <w:pPr>
@@ -1187,7 +1332,146 @@
           <w:tcPr>
             <w:tcW w:w="7920" w:type="dxa"/>
           </w:tcPr>
-          <w:p/>
+          <w:p>
+            <w:r>
+              <w:rPr>
+                <w:rFonts w:ascii="Arial" w:hAnsi="Arial" w:cs="Arial"/>
+                <w:sz w:val="27"/>
+                <w:szCs w:val="27"/>
+              </w:rPr>
+              <w:t xml:space="preserve">After my friend built his own IT Consultancy </w:t>
+            </w:r>
+            <w:proofErr w:type="gramStart"/>
+            <w:r>
+              <w:rPr>
+                <w:rFonts w:ascii="Arial" w:hAnsi="Arial" w:cs="Arial"/>
+                <w:sz w:val="27"/>
+                <w:szCs w:val="27"/>
+              </w:rPr>
+              <w:t>company</w:t>
+            </w:r>
+            <w:proofErr w:type="gramEnd"/>
+            <w:r>
+              <w:rPr>
+                <w:rFonts w:ascii="Arial" w:hAnsi="Arial" w:cs="Arial"/>
+                <w:sz w:val="27"/>
+                <w:szCs w:val="27"/>
+              </w:rPr>
+              <w:t xml:space="preserve"> he asked </w:t>
+            </w:r>
+            <w:r>
+              <w:rPr>
+                <w:rFonts w:ascii="Arial" w:hAnsi="Arial" w:cs="Arial"/>
+                <w:sz w:val="23"/>
+                <w:szCs w:val="23"/>
+              </w:rPr>
+              <w:br/>
+            </w:r>
+            <w:r>
+              <w:rPr>
+                <w:rFonts w:ascii="Arial" w:hAnsi="Arial" w:cs="Arial"/>
+                <w:sz w:val="27"/>
+                <w:szCs w:val="27"/>
+              </w:rPr>
+              <w:t xml:space="preserve">me for legal advice, software field has become very interesting </w:t>
+            </w:r>
+            <w:r>
+              <w:rPr>
+                <w:rFonts w:ascii="Arial" w:hAnsi="Arial" w:cs="Arial"/>
+                <w:sz w:val="23"/>
+                <w:szCs w:val="23"/>
+              </w:rPr>
+              <w:br/>
+            </w:r>
+            <w:r>
+              <w:rPr>
+                <w:rFonts w:ascii="Arial" w:hAnsi="Arial" w:cs="Arial"/>
+                <w:sz w:val="27"/>
+                <w:szCs w:val="27"/>
+              </w:rPr>
+              <w:t xml:space="preserve">for me. I start to dig in and start to learn more. The more I </w:t>
+            </w:r>
+            <w:r>
+              <w:rPr>
+                <w:rFonts w:ascii="Arial" w:hAnsi="Arial" w:cs="Arial"/>
+                <w:sz w:val="23"/>
+                <w:szCs w:val="23"/>
+              </w:rPr>
+              <w:br/>
+            </w:r>
+            <w:r>
+              <w:rPr>
+                <w:rFonts w:ascii="Arial" w:hAnsi="Arial" w:cs="Arial"/>
+                <w:sz w:val="27"/>
+                <w:szCs w:val="27"/>
+              </w:rPr>
+              <w:t>learn the more I like it.  Although my education is in Law field, I</w:t>
+            </w:r>
+            <w:r>
+              <w:rPr>
+                <w:rFonts w:ascii="Arial" w:hAnsi="Arial" w:cs="Arial"/>
+                <w:sz w:val="23"/>
+                <w:szCs w:val="23"/>
+              </w:rPr>
+              <w:br/>
+            </w:r>
+            <w:r>
+              <w:rPr>
+                <w:rFonts w:ascii="Arial" w:hAnsi="Arial" w:cs="Arial"/>
+                <w:sz w:val="27"/>
+                <w:szCs w:val="27"/>
+              </w:rPr>
+              <w:t xml:space="preserve">decided to change my career path, so I took courses and start </w:t>
+            </w:r>
+            <w:r>
+              <w:rPr>
+                <w:rFonts w:ascii="Arial" w:hAnsi="Arial" w:cs="Arial"/>
+                <w:sz w:val="23"/>
+                <w:szCs w:val="23"/>
+              </w:rPr>
+              <w:br/>
+            </w:r>
+            <w:r>
+              <w:rPr>
+                <w:rFonts w:ascii="Arial" w:hAnsi="Arial" w:cs="Arial"/>
+                <w:sz w:val="27"/>
+                <w:szCs w:val="27"/>
+              </w:rPr>
+              <w:t xml:space="preserve">as an intern in my friend’s company. To me law is about past </w:t>
+            </w:r>
+            <w:r>
+              <w:rPr>
+                <w:rFonts w:ascii="Arial" w:hAnsi="Arial" w:cs="Arial"/>
+                <w:sz w:val="23"/>
+                <w:szCs w:val="23"/>
+              </w:rPr>
+              <w:br/>
+            </w:r>
+            <w:r>
+              <w:rPr>
+                <w:rFonts w:ascii="Arial" w:hAnsi="Arial" w:cs="Arial"/>
+                <w:sz w:val="27"/>
+                <w:szCs w:val="27"/>
+              </w:rPr>
+              <w:t>and present, but I see the future is in this field which fascinates</w:t>
+            </w:r>
+            <w:r>
+              <w:rPr>
+                <w:rFonts w:ascii="Arial" w:hAnsi="Arial" w:cs="Arial"/>
+                <w:sz w:val="23"/>
+                <w:szCs w:val="23"/>
+              </w:rPr>
+              <w:br/>
+            </w:r>
+            <w:r>
+              <w:rPr>
+                <w:rFonts w:ascii="Arial" w:hAnsi="Arial" w:cs="Arial"/>
+                <w:sz w:val="27"/>
+                <w:szCs w:val="27"/>
+              </w:rPr>
+              <w:t>me the most about it.</w:t>
+            </w:r>
+          </w:p>
         </w:tc>
       </w:tr>
       <w:tr>
@@ -1211,7 +1495,6 @@
                 <w:bCs/>
                 <w:color w:val="2F5496" w:themeColor="accent1" w:themeShade="BF"/>
               </w:rPr>
-              <w:lastRenderedPageBreak/>
               <w:t>3.</w:t>
             </w:r>
           </w:p>
@@ -1225,13 +1508,93 @@
                 <w:color w:val="2F5496" w:themeColor="accent1" w:themeShade="BF"/>
               </w:rPr>
             </w:pPr>
+            <w:r>
+              <w:rPr>
+                <w:b/>
+                <w:bCs/>
+                <w:color w:val="2F5496" w:themeColor="accent1" w:themeShade="BF"/>
+              </w:rPr>
+              <w:t>Dylan Robertson</w:t>
+            </w:r>
           </w:p>
         </w:tc>
         <w:tc>
           <w:tcPr>
             <w:tcW w:w="7920" w:type="dxa"/>
           </w:tcPr>
-          <w:p/>
+          <w:p>
+            <w:pPr>
+              <w:rPr>
+                <w:rFonts w:ascii="Arial" w:hAnsi="Arial" w:cs="Arial"/>
+                <w:sz w:val="27"/>
+                <w:szCs w:val="27"/>
+              </w:rPr>
+            </w:pPr>
+            <w:r>
+              <w:rPr>
+                <w:rFonts w:ascii="Arial" w:hAnsi="Arial" w:cs="Arial"/>
+                <w:sz w:val="27"/>
+                <w:szCs w:val="27"/>
+              </w:rPr>
+              <w:t xml:space="preserve">I got into the IT field because of my father. My dad </w:t>
+            </w:r>
+            <w:r>
+              <w:rPr>
+                <w:rFonts w:ascii="Arial" w:hAnsi="Arial" w:cs="Arial"/>
+                <w:sz w:val="27"/>
+                <w:szCs w:val="27"/>
+              </w:rPr>
+              <w:t xml:space="preserve">got a job as </w:t>
+            </w:r>
+            <w:r>
+              <w:rPr>
+                <w:rFonts w:ascii="Arial" w:hAnsi="Arial" w:cs="Arial"/>
+                <w:sz w:val="27"/>
+                <w:szCs w:val="27"/>
+              </w:rPr>
+              <w:t xml:space="preserve">a </w:t>
+            </w:r>
+            <w:r>
+              <w:rPr>
+                <w:rFonts w:ascii="Arial" w:hAnsi="Arial" w:cs="Arial"/>
+                <w:sz w:val="27"/>
+                <w:szCs w:val="27"/>
+              </w:rPr>
+              <w:t>Client Device Specialist</w:t>
+            </w:r>
+            <w:r>
+              <w:rPr>
+                <w:rFonts w:ascii="Arial" w:hAnsi="Arial" w:cs="Arial"/>
+                <w:sz w:val="27"/>
+                <w:szCs w:val="27"/>
+              </w:rPr>
+              <w:t xml:space="preserve"> at a local hospital when I was in </w:t>
+            </w:r>
+            <w:r>
+              <w:rPr>
+                <w:rFonts w:ascii="Arial" w:hAnsi="Arial" w:cs="Arial"/>
+                <w:sz w:val="27"/>
+                <w:szCs w:val="27"/>
+              </w:rPr>
+              <w:t>pre-k</w:t>
+            </w:r>
+            <w:r>
+              <w:rPr>
+                <w:rFonts w:ascii="Arial" w:hAnsi="Arial" w:cs="Arial"/>
+                <w:sz w:val="27"/>
+                <w:szCs w:val="27"/>
+              </w:rPr>
+              <w:t>, and while I was trying to figure out what to do with my life in high school, he encouraged me to look into coding. I was unsure if that was the route I wanted to take, but my dad offered to pay for my associates degree if I learned a coding language w</w:t>
+            </w:r>
+            <w:r>
+              <w:rPr>
+                <w:rFonts w:ascii="Arial" w:hAnsi="Arial" w:cs="Arial"/>
+                <w:sz w:val="27"/>
+                <w:szCs w:val="27"/>
+              </w:rPr>
+              <w:t>hilst earning the degree, and the rest is history.</w:t>
+            </w:r>
+          </w:p>
         </w:tc>
       </w:tr>
       <w:tr>

</xml_diff>

<commit_message>
updated a solution in mock02Solutions.js
</commit_message>
<xml_diff>
--- a/Mentoring/Week02/Mentoring-Week02.docx
+++ b/Mentoring/Week02/Mentoring-Week02.docx
@@ -330,9 +330,9 @@
         <w:tblLook w:val="04A0" w:firstRow="1" w:lastRow="0" w:firstColumn="1" w:lastColumn="0" w:noHBand="0" w:noVBand="1"/>
       </w:tblPr>
       <w:tblGrid>
-        <w:gridCol w:w="1410"/>
-        <w:gridCol w:w="3642"/>
-        <w:gridCol w:w="4753"/>
+        <w:gridCol w:w="1396"/>
+        <w:gridCol w:w="3762"/>
+        <w:gridCol w:w="4647"/>
       </w:tblGrid>
       <w:tr>
         <w:tc>
@@ -465,31 +465,13 @@
             <w:tcW w:w="2610" w:type="dxa"/>
           </w:tcPr>
           <w:p>
-            <w:proofErr w:type="spellStart"/>
-            <w:r>
-              <w:rPr>
-                <w:rFonts w:ascii="Arial" w:hAnsi="Arial" w:cs="Arial"/>
-                <w:sz w:val="27"/>
-                <w:szCs w:val="27"/>
-              </w:rPr>
-              <w:t>canseveryunus@outloo</w:t>
-            </w:r>
-            <w:proofErr w:type="spellEnd"/>
-            <w:r>
-              <w:rPr>
-                <w:rFonts w:ascii="Arial" w:hAnsi="Arial" w:cs="Arial"/>
-                <w:sz w:val="23"/>
-                <w:szCs w:val="23"/>
-              </w:rPr>
-              <w:br/>
-            </w:r>
-            <w:r>
-              <w:rPr>
-                <w:rFonts w:ascii="Arial" w:hAnsi="Arial" w:cs="Arial"/>
-                <w:sz w:val="27"/>
-                <w:szCs w:val="27"/>
-              </w:rPr>
-              <w:t>k.com</w:t>
+            <w:r>
+              <w:rPr>
+                <w:rFonts w:ascii="Arial" w:hAnsi="Arial" w:cs="Arial"/>
+                <w:sz w:val="27"/>
+                <w:szCs w:val="27"/>
+              </w:rPr>
+              <w:t>canseveryunus@outlook.com</w:t>
             </w:r>
           </w:p>
         </w:tc>
@@ -580,17 +562,6 @@
             </w:r>
             <w:proofErr w:type="spellEnd"/>
           </w:p>
-          <w:p>
-            <w:pPr>
-              <w:pStyle w:val="ListParagraph1"/>
-              <w:ind w:left="0"/>
-              <w:rPr>
-                <w:b/>
-                <w:bCs/>
-                <w:color w:val="2F5496" w:themeColor="accent1" w:themeShade="BF"/>
-              </w:rPr>
-            </w:pPr>
-          </w:p>
         </w:tc>
         <w:tc>
           <w:tcPr>
@@ -682,17 +653,6 @@
               <w:t>Dylan Robertson</w:t>
             </w:r>
           </w:p>
-          <w:p>
-            <w:pPr>
-              <w:pStyle w:val="ListParagraph1"/>
-              <w:ind w:left="0"/>
-              <w:rPr>
-                <w:b/>
-                <w:bCs/>
-                <w:color w:val="2F5496" w:themeColor="accent1" w:themeShade="BF"/>
-              </w:rPr>
-            </w:pPr>
-          </w:p>
         </w:tc>
         <w:tc>
           <w:tcPr>
@@ -789,19 +749,51 @@
                 <w:color w:val="2F5496" w:themeColor="accent1" w:themeShade="BF"/>
               </w:rPr>
             </w:pPr>
+            <w:r>
+              <w:rPr>
+                <w:b/>
+                <w:bCs/>
+                <w:color w:val="2F5496" w:themeColor="accent1" w:themeShade="BF"/>
+              </w:rPr>
+              <w:t>Suzanne Isa</w:t>
+            </w:r>
           </w:p>
         </w:tc>
         <w:tc>
           <w:tcPr>
             <w:tcW w:w="2610" w:type="dxa"/>
           </w:tcPr>
-          <w:p/>
+          <w:p>
+            <w:r>
+              <w:rPr>
+                <w:rFonts w:ascii="Arial" w:hAnsi="Arial" w:cs="Arial"/>
+                <w:sz w:val="27"/>
+                <w:szCs w:val="27"/>
+              </w:rPr>
+              <w:t>isasuzm@gmail.com</w:t>
+            </w:r>
+          </w:p>
         </w:tc>
         <w:tc>
           <w:tcPr>
             <w:tcW w:w="5490" w:type="dxa"/>
           </w:tcPr>
-          <w:p/>
+          <w:p>
+            <w:pPr>
+              <w:rPr>
+                <w:sz w:val="27"/>
+                <w:szCs w:val="27"/>
+              </w:rPr>
+            </w:pPr>
+            <w:r>
+              <w:rPr>
+                <w:rFonts w:ascii="Arial" w:hAnsi="Arial" w:cs="Arial"/>
+                <w:sz w:val="27"/>
+                <w:szCs w:val="27"/>
+              </w:rPr>
+              <w:t>www.linkedin.com/in/suzanne-isa-4516b52a5</w:t>
+            </w:r>
+          </w:p>
         </w:tc>
       </w:tr>
       <w:tr>
@@ -838,19 +830,79 @@
                 <w:color w:val="2F5496" w:themeColor="accent1" w:themeShade="BF"/>
               </w:rPr>
             </w:pPr>
+            <w:proofErr w:type="spellStart"/>
+            <w:r>
+              <w:rPr>
+                <w:b/>
+                <w:bCs/>
+                <w:color w:val="2F5496" w:themeColor="accent1" w:themeShade="BF"/>
+              </w:rPr>
+              <w:t>Tolgonai</w:t>
+            </w:r>
+            <w:proofErr w:type="spellEnd"/>
+            <w:r>
+              <w:rPr>
+                <w:b/>
+                <w:bCs/>
+                <w:color w:val="2F5496" w:themeColor="accent1" w:themeShade="BF"/>
+              </w:rPr>
+              <w:t xml:space="preserve"> </w:t>
+            </w:r>
+            <w:proofErr w:type="spellStart"/>
+            <w:r>
+              <w:rPr>
+                <w:b/>
+                <w:bCs/>
+                <w:color w:val="2F5496" w:themeColor="accent1" w:themeShade="BF"/>
+              </w:rPr>
+              <w:t>Serkebaeva</w:t>
+            </w:r>
+            <w:proofErr w:type="spellEnd"/>
           </w:p>
         </w:tc>
         <w:tc>
           <w:tcPr>
             <w:tcW w:w="2610" w:type="dxa"/>
           </w:tcPr>
-          <w:p/>
+          <w:p>
+            <w:pPr>
+              <w:rPr>
+                <w:rFonts w:ascii="Arial" w:hAnsi="Arial" w:cs="Arial"/>
+                <w:sz w:val="27"/>
+                <w:szCs w:val="27"/>
+              </w:rPr>
+            </w:pPr>
+            <w:r>
+              <w:rPr>
+                <w:rFonts w:ascii="Arial" w:hAnsi="Arial" w:cs="Arial"/>
+                <w:sz w:val="27"/>
+                <w:szCs w:val="27"/>
+              </w:rPr>
+              <w:t>t.serkebaeva@gmail.com</w:t>
+            </w:r>
+          </w:p>
         </w:tc>
         <w:tc>
           <w:tcPr>
             <w:tcW w:w="5490" w:type="dxa"/>
           </w:tcPr>
-          <w:p/>
+          <w:p>
+            <w:pPr>
+              <w:rPr>
+                <w:sz w:val="27"/>
+                <w:szCs w:val="27"/>
+              </w:rPr>
+            </w:pPr>
+            <w:r>
+              <w:rPr>
+                <w:rFonts w:ascii="Arial" w:hAnsi="Arial" w:cs="Arial"/>
+                <w:sz w:val="27"/>
+                <w:szCs w:val="27"/>
+                <w:shd w:val="clear" w:color="auto" w:fill="F8F8F8"/>
+              </w:rPr>
+              <w:t>https://www.linkedin.com/in/tolgonai-serkebaeva/</w:t>
+            </w:r>
+          </w:p>
         </w:tc>
       </w:tr>
       <w:tr>
@@ -1631,13 +1683,208 @@
                 <w:color w:val="2F5496" w:themeColor="accent1" w:themeShade="BF"/>
               </w:rPr>
             </w:pPr>
+            <w:r>
+              <w:rPr>
+                <w:b/>
+                <w:bCs/>
+                <w:color w:val="2F5496" w:themeColor="accent1" w:themeShade="BF"/>
+              </w:rPr>
+              <w:t>Suzanne Isa</w:t>
+            </w:r>
           </w:p>
         </w:tc>
         <w:tc>
           <w:tcPr>
             <w:tcW w:w="7920" w:type="dxa"/>
           </w:tcPr>
-          <w:p/>
+          <w:p>
+            <w:r>
+              <w:rPr>
+                <w:rFonts w:ascii="Arial" w:hAnsi="Arial" w:cs="Arial"/>
+                <w:sz w:val="27"/>
+                <w:szCs w:val="27"/>
+              </w:rPr>
+              <w:t xml:space="preserve">My cousin who lived in the Middle East took a very similar </w:t>
+            </w:r>
+            <w:r>
+              <w:rPr>
+                <w:rFonts w:ascii="Arial" w:hAnsi="Arial" w:cs="Arial"/>
+                <w:sz w:val="23"/>
+                <w:szCs w:val="23"/>
+              </w:rPr>
+              <w:br/>
+            </w:r>
+            <w:r>
+              <w:rPr>
+                <w:rFonts w:ascii="Arial" w:hAnsi="Arial" w:cs="Arial"/>
+                <w:sz w:val="27"/>
+                <w:szCs w:val="27"/>
+              </w:rPr>
+              <w:t xml:space="preserve">course where he learned </w:t>
+            </w:r>
+            <w:proofErr w:type="spellStart"/>
+            <w:r>
+              <w:rPr>
+                <w:rFonts w:ascii="Arial" w:hAnsi="Arial" w:cs="Arial"/>
+                <w:sz w:val="27"/>
+                <w:szCs w:val="27"/>
+              </w:rPr>
+              <w:t>Javascript</w:t>
+            </w:r>
+            <w:proofErr w:type="spellEnd"/>
+            <w:r>
+              <w:rPr>
+                <w:rFonts w:ascii="Arial" w:hAnsi="Arial" w:cs="Arial"/>
+                <w:sz w:val="27"/>
+                <w:szCs w:val="27"/>
+              </w:rPr>
+              <w:t xml:space="preserve">. After seeing how he </w:t>
+            </w:r>
+            <w:r>
+              <w:rPr>
+                <w:rFonts w:ascii="Arial" w:hAnsi="Arial" w:cs="Arial"/>
+                <w:sz w:val="23"/>
+                <w:szCs w:val="23"/>
+              </w:rPr>
+              <w:br/>
+            </w:r>
+            <w:r>
+              <w:rPr>
+                <w:rFonts w:ascii="Arial" w:hAnsi="Arial" w:cs="Arial"/>
+                <w:sz w:val="27"/>
+                <w:szCs w:val="27"/>
+              </w:rPr>
+              <w:t xml:space="preserve">created a website for my brother’s business I was really </w:t>
+            </w:r>
+            <w:r>
+              <w:rPr>
+                <w:rFonts w:ascii="Arial" w:hAnsi="Arial" w:cs="Arial"/>
+                <w:sz w:val="23"/>
+                <w:szCs w:val="23"/>
+              </w:rPr>
+              <w:br/>
+            </w:r>
+            <w:r>
+              <w:rPr>
+                <w:rFonts w:ascii="Arial" w:hAnsi="Arial" w:cs="Arial"/>
+                <w:sz w:val="27"/>
+                <w:szCs w:val="27"/>
+              </w:rPr>
+              <w:t xml:space="preserve">intrigued by what he did and was exposed to a world I really </w:t>
+            </w:r>
+            <w:r>
+              <w:rPr>
+                <w:rFonts w:ascii="Arial" w:hAnsi="Arial" w:cs="Arial"/>
+                <w:sz w:val="23"/>
+                <w:szCs w:val="23"/>
+              </w:rPr>
+              <w:br/>
+            </w:r>
+            <w:r>
+              <w:rPr>
+                <w:rFonts w:ascii="Arial" w:hAnsi="Arial" w:cs="Arial"/>
+                <w:sz w:val="27"/>
+                <w:szCs w:val="27"/>
+              </w:rPr>
+              <w:t xml:space="preserve">didn’t know much about. Ironically, around this time my sister </w:t>
+            </w:r>
+            <w:r>
+              <w:rPr>
+                <w:rFonts w:ascii="Arial" w:hAnsi="Arial" w:cs="Arial"/>
+                <w:sz w:val="23"/>
+                <w:szCs w:val="23"/>
+              </w:rPr>
+              <w:br/>
+            </w:r>
+            <w:r>
+              <w:rPr>
+                <w:rFonts w:ascii="Arial" w:hAnsi="Arial" w:cs="Arial"/>
+                <w:sz w:val="27"/>
+                <w:szCs w:val="27"/>
+              </w:rPr>
+              <w:t xml:space="preserve">in law had told me about this course because she knew </w:t>
+            </w:r>
+            <w:r>
+              <w:rPr>
+                <w:rFonts w:ascii="Arial" w:hAnsi="Arial" w:cs="Arial"/>
+                <w:sz w:val="23"/>
+                <w:szCs w:val="23"/>
+              </w:rPr>
+              <w:br/>
+            </w:r>
+            <w:r>
+              <w:rPr>
+                <w:rFonts w:ascii="Arial" w:hAnsi="Arial" w:cs="Arial"/>
+                <w:sz w:val="27"/>
+                <w:szCs w:val="27"/>
+              </w:rPr>
+              <w:t xml:space="preserve">someone who graduated and had been successful in the field. </w:t>
+            </w:r>
+            <w:r>
+              <w:rPr>
+                <w:rFonts w:ascii="Arial" w:hAnsi="Arial" w:cs="Arial"/>
+                <w:sz w:val="23"/>
+                <w:szCs w:val="23"/>
+              </w:rPr>
+              <w:br/>
+            </w:r>
+            <w:r>
+              <w:rPr>
+                <w:rFonts w:ascii="Arial" w:hAnsi="Arial" w:cs="Arial"/>
+                <w:sz w:val="27"/>
+                <w:szCs w:val="27"/>
+              </w:rPr>
+              <w:t xml:space="preserve">By the time I knew it I had signed myself up for an interview, </w:t>
+            </w:r>
+            <w:r>
+              <w:rPr>
+                <w:rFonts w:ascii="Arial" w:hAnsi="Arial" w:cs="Arial"/>
+                <w:sz w:val="23"/>
+                <w:szCs w:val="23"/>
+              </w:rPr>
+              <w:br/>
+            </w:r>
+            <w:r>
+              <w:rPr>
+                <w:rFonts w:ascii="Arial" w:hAnsi="Arial" w:cs="Arial"/>
+                <w:sz w:val="27"/>
+                <w:szCs w:val="27"/>
+              </w:rPr>
+              <w:t xml:space="preserve">and here I am today three months later. I love pushing myself </w:t>
+            </w:r>
+            <w:r>
+              <w:rPr>
+                <w:rFonts w:ascii="Arial" w:hAnsi="Arial" w:cs="Arial"/>
+                <w:sz w:val="23"/>
+                <w:szCs w:val="23"/>
+              </w:rPr>
+              <w:br/>
+            </w:r>
+            <w:r>
+              <w:rPr>
+                <w:rFonts w:ascii="Arial" w:hAnsi="Arial" w:cs="Arial"/>
+                <w:sz w:val="27"/>
+                <w:szCs w:val="27"/>
+              </w:rPr>
+              <w:t xml:space="preserve">to better understand the IT world and what the future holds for </w:t>
+            </w:r>
+            <w:r>
+              <w:rPr>
+                <w:rFonts w:ascii="Arial" w:hAnsi="Arial" w:cs="Arial"/>
+                <w:sz w:val="23"/>
+                <w:szCs w:val="23"/>
+              </w:rPr>
+              <w:br/>
+            </w:r>
+            <w:r>
+              <w:rPr>
+                <w:rFonts w:ascii="Arial" w:hAnsi="Arial" w:cs="Arial"/>
+                <w:sz w:val="27"/>
+                <w:szCs w:val="27"/>
+              </w:rPr>
+              <w:t>it.</w:t>
+            </w:r>
+          </w:p>
         </w:tc>
       </w:tr>
       <w:tr>
@@ -1674,21 +1921,131 @@
                 <w:color w:val="2F5496" w:themeColor="accent1" w:themeShade="BF"/>
               </w:rPr>
             </w:pPr>
-            <w:r>
-              <w:rPr>
-                <w:b/>
-                <w:bCs/>
-                <w:color w:val="2F5496" w:themeColor="accent1" w:themeShade="BF"/>
-              </w:rPr>
-              <w:t>6.</w:t>
-            </w:r>
+            <w:proofErr w:type="spellStart"/>
+            <w:r>
+              <w:rPr>
+                <w:b/>
+                <w:bCs/>
+                <w:color w:val="2F5496" w:themeColor="accent1" w:themeShade="BF"/>
+              </w:rPr>
+              <w:t>Tolgonai</w:t>
+            </w:r>
+            <w:proofErr w:type="spellEnd"/>
+            <w:r>
+              <w:rPr>
+                <w:b/>
+                <w:bCs/>
+                <w:color w:val="2F5496" w:themeColor="accent1" w:themeShade="BF"/>
+              </w:rPr>
+              <w:t xml:space="preserve"> </w:t>
+            </w:r>
+            <w:proofErr w:type="spellStart"/>
+            <w:r>
+              <w:rPr>
+                <w:b/>
+                <w:bCs/>
+                <w:color w:val="2F5496" w:themeColor="accent1" w:themeShade="BF"/>
+              </w:rPr>
+              <w:t>Serkebaeva</w:t>
+            </w:r>
+            <w:proofErr w:type="spellEnd"/>
           </w:p>
         </w:tc>
         <w:tc>
           <w:tcPr>
             <w:tcW w:w="7920" w:type="dxa"/>
           </w:tcPr>
-          <w:p/>
+          <w:p>
+            <w:pPr>
+              <w:rPr>
+                <w:sz w:val="27"/>
+                <w:szCs w:val="27"/>
+              </w:rPr>
+            </w:pPr>
+            <w:r>
+              <w:rPr>
+                <w:rFonts w:ascii="Arial" w:hAnsi="Arial" w:cs="Arial"/>
+                <w:color w:val="1D1C1D"/>
+                <w:sz w:val="27"/>
+                <w:szCs w:val="27"/>
+                <w:shd w:val="clear" w:color="auto" w:fill="F8F8F8"/>
+              </w:rPr>
+              <w:t xml:space="preserve">My path to programming was long and challenging. I still remember the day when my classmates and I were introduced to a computer lab, where I, like most of the children, saw a real computer for the first time in my life. I was mesmerized by how a tiny machine can contain so much information and help me to create a product of my own right away. That day, I made a wish </w:t>
+            </w:r>
+            <w:r>
+              <w:rPr>
+                <w:rFonts w:ascii="Arial" w:hAnsi="Arial" w:cs="Arial"/>
+                <w:color w:val="1D1C1D"/>
+                <w:sz w:val="27"/>
+                <w:szCs w:val="27"/>
+                <w:shd w:val="clear" w:color="auto" w:fill="F8F8F8"/>
+              </w:rPr>
+              <w:lastRenderedPageBreak/>
+              <w:t>to become an IT specialist. I knew that the IT field can be so vast and diverse. After I moved to the United States, I have been working as a full-time truck driver, I started searching for online courses and free tutorials. During my breaks, I would immerse myself in a world of coding.</w:t>
+            </w:r>
+            <w:r>
+              <w:rPr>
+                <w:rFonts w:ascii="Arial" w:hAnsi="Arial" w:cs="Arial"/>
+                <w:color w:val="1D1C1D"/>
+                <w:sz w:val="27"/>
+                <w:szCs w:val="27"/>
+              </w:rPr>
+              <w:br/>
+            </w:r>
+            <w:r>
+              <w:rPr>
+                <w:rFonts w:ascii="Arial" w:hAnsi="Arial" w:cs="Arial"/>
+                <w:color w:val="1D1C1D"/>
+                <w:sz w:val="27"/>
+                <w:szCs w:val="27"/>
+                <w:shd w:val="clear" w:color="auto" w:fill="F8F8F8"/>
+              </w:rPr>
+              <w:t> My efforts to switch my career from being a woman truck driver to a woman software engineer can certainly become one of inspiring example for many girls and women out there who doubt whether they fit the IT industry or are getting ready to take the path of a tech career. And a QA specialist was a good starting point for me.</w:t>
+            </w:r>
+          </w:p>
+        </w:tc>
+      </w:tr>
+      <w:tr>
+        <w:tc>
+          <w:tcPr>
+            <w:tcW w:w="1705" w:type="dxa"/>
+          </w:tcPr>
+          <w:p>
+            <w:pPr>
+              <w:pStyle w:val="ListParagraph1"/>
+              <w:ind w:left="0"/>
+              <w:rPr>
+                <w:b/>
+                <w:bCs/>
+                <w:color w:val="2F5496" w:themeColor="accent1" w:themeShade="BF"/>
+              </w:rPr>
+            </w:pPr>
+            <w:r>
+              <w:rPr>
+                <w:b/>
+                <w:bCs/>
+                <w:color w:val="2F5496" w:themeColor="accent1" w:themeShade="BF"/>
+              </w:rPr>
+              <w:lastRenderedPageBreak/>
+              <w:t>6.</w:t>
+            </w:r>
+          </w:p>
+        </w:tc>
+        <w:tc>
+          <w:tcPr>
+            <w:tcW w:w="7920" w:type="dxa"/>
+          </w:tcPr>
+          <w:p>
+            <w:pPr>
+              <w:rPr>
+                <w:rFonts w:ascii="Arial" w:hAnsi="Arial" w:cs="Arial"/>
+                <w:color w:val="1D1C1D"/>
+                <w:sz w:val="27"/>
+                <w:szCs w:val="27"/>
+                <w:shd w:val="clear" w:color="auto" w:fill="F8F8F8"/>
+              </w:rPr>
+            </w:pPr>
+          </w:p>
         </w:tc>
       </w:tr>
     </w:tbl>

</xml_diff>